<commit_message>
reorganisation of the repo structure
</commit_message>
<xml_diff>
--- a/Github-ReadMe.docx
+++ b/Github-ReadMe.docx
@@ -5,24 +5,12 @@
     <w:p>
       <w:pPr>
         <w:pStyle w:val="Title"/>
-        <w:rPr>
-          <w:lang w:val="nl-BE"/>
-        </w:rPr>
       </w:pPr>
       <w:r>
-        <w:rPr>
-          <w:lang w:val="nl-BE"/>
-        </w:rPr>
         <w:t>ReadMe</w:t>
       </w:r>
     </w:p>
-    <w:p>
-      <w:pPr>
-        <w:rPr>
-          <w:lang w:val="nl-BE"/>
-        </w:rPr>
-      </w:pPr>
-    </w:p>
+    <w:p/>
     <w:p>
       <w:r>
         <w:t>W</w:t>
@@ -34,16 +22,16 @@
     <w:p/>
     <w:p>
       <w:r>
-        <w:t xml:space="preserve">In this </w:t>
+        <w:t>In this repo you will find al</w:t>
       </w:r>
-      <w:proofErr w:type="gramStart"/>
       <w:r>
-        <w:t>repo</w:t>
+        <w:t>l the supplementary material that is linked to</w:t>
       </w:r>
-      <w:proofErr w:type="gramEnd"/>
       <w:r>
-        <w:t xml:space="preserve"> you will find all the supplementary material for my master thesis. This includes the self-written python scripts, all the datasets and the full results of all the analyses.</w:t>
+        <w:t xml:space="preserve"> my master thesis.</w:t>
       </w:r>
+    </w:p>
+    <w:p>
       <w:bookmarkStart w:id="0" w:name="_GoBack"/>
       <w:bookmarkEnd w:id="0"/>
     </w:p>

</xml_diff>

<commit_message>
added correct descriptive network results
</commit_message>
<xml_diff>
--- a/Github-ReadMe.docx
+++ b/Github-ReadMe.docx
@@ -32,9 +32,69 @@
       </w:r>
     </w:p>
     <w:p>
+      <w:pPr>
+        <w:pStyle w:val="Heading1"/>
+      </w:pPr>
+      <w:r>
+        <w:t>Short overview of the content that is relevant to my master thesis:</w:t>
+      </w:r>
+    </w:p>
+    <w:p>
+      <w:pPr>
+        <w:pStyle w:val="Heading2"/>
+      </w:pPr>
+      <w:r>
+        <w:t>output-descriptive-analysis</w:t>
+      </w:r>
+      <w:r>
+        <w:t>/general-descriptive-analysis</w:t>
+      </w:r>
+    </w:p>
+    <w:p>
+      <w:r>
+        <w:t>This map</w:t>
+      </w:r>
+      <w:r>
+        <w:t xml:space="preserve"> contains the interaction datasets which are the result of the public data extraction and clean up process. These contain our interaction data as well a</w:t>
+      </w:r>
+      <w:r>
+        <w:t xml:space="preserve">s the metadata per species. </w:t>
+      </w:r>
+    </w:p>
+    <w:p>
+      <w:r>
+        <w:t xml:space="preserve">The map also contains </w:t>
+      </w:r>
+      <w:r>
+        <w:t>an excel file in which</w:t>
+      </w:r>
+      <w:r>
+        <w:t xml:space="preserve"> the general descriptive analysis results can be found (corresponds to table 01, 02 and 03 on page 19 of my master thesis</w:t>
+      </w:r>
+    </w:p>
+    <w:p>
+      <w:pPr>
+        <w:pStyle w:val="Heading2"/>
+      </w:pPr>
+      <w:r>
+        <w:t>output-descriptive-analysis</w:t>
+      </w:r>
+      <w:r>
+        <w:t>/network-</w:t>
+      </w:r>
+      <w:r>
+        <w:t>descriptive-analy</w:t>
+      </w:r>
+      <w:r>
+        <w:t>s</w:t>
+      </w:r>
       <w:bookmarkStart w:id="0" w:name="_GoBack"/>
       <w:bookmarkEnd w:id="0"/>
+      <w:r>
+        <w:t>is</w:t>
+      </w:r>
     </w:p>
+    <w:p/>
     <w:sectPr>
       <w:pgSz w:w="11900" w:h="16840"/>
       <w:pgMar w:top="1440" w:right="1440" w:bottom="1440" w:left="1440" w:header="708" w:footer="708" w:gutter="0"/>
@@ -446,6 +506,49 @@
     <w:name w:val="Normal"/>
     <w:qFormat/>
   </w:style>
+  <w:style w:type="paragraph" w:styleId="Heading1">
+    <w:name w:val="heading 1"/>
+    <w:basedOn w:val="Normal"/>
+    <w:next w:val="Normal"/>
+    <w:link w:val="Heading1Char"/>
+    <w:uiPriority w:val="9"/>
+    <w:qFormat/>
+    <w:rsid w:val="006028C5"/>
+    <w:pPr>
+      <w:keepNext/>
+      <w:keepLines/>
+      <w:spacing w:before="240"/>
+      <w:outlineLvl w:val="0"/>
+    </w:pPr>
+    <w:rPr>
+      <w:rFonts w:asciiTheme="majorHAnsi" w:eastAsiaTheme="majorEastAsia" w:hAnsiTheme="majorHAnsi" w:cstheme="majorBidi"/>
+      <w:color w:val="2F5496" w:themeColor="accent1" w:themeShade="BF"/>
+      <w:sz w:val="32"/>
+      <w:szCs w:val="32"/>
+    </w:rPr>
+  </w:style>
+  <w:style w:type="paragraph" w:styleId="Heading2">
+    <w:name w:val="heading 2"/>
+    <w:basedOn w:val="Normal"/>
+    <w:next w:val="Normal"/>
+    <w:link w:val="Heading2Char"/>
+    <w:uiPriority w:val="9"/>
+    <w:unhideWhenUsed/>
+    <w:qFormat/>
+    <w:rsid w:val="00F916CD"/>
+    <w:pPr>
+      <w:keepNext/>
+      <w:keepLines/>
+      <w:spacing w:before="40"/>
+      <w:outlineLvl w:val="1"/>
+    </w:pPr>
+    <w:rPr>
+      <w:rFonts w:asciiTheme="majorHAnsi" w:eastAsiaTheme="majorEastAsia" w:hAnsiTheme="majorHAnsi" w:cstheme="majorBidi"/>
+      <w:color w:val="2F5496" w:themeColor="accent1" w:themeShade="BF"/>
+      <w:sz w:val="26"/>
+      <w:szCs w:val="26"/>
+    </w:rPr>
+  </w:style>
   <w:style w:type="character" w:default="1" w:styleId="DefaultParagraphFont">
     <w:name w:val="Default Paragraph Font"/>
     <w:uiPriority w:val="1"/>
@@ -504,6 +607,32 @@
       <w:kern w:val="28"/>
       <w:sz w:val="56"/>
       <w:szCs w:val="56"/>
+    </w:rPr>
+  </w:style>
+  <w:style w:type="character" w:customStyle="1" w:styleId="Heading1Char">
+    <w:name w:val="Heading 1 Char"/>
+    <w:basedOn w:val="DefaultParagraphFont"/>
+    <w:link w:val="Heading1"/>
+    <w:uiPriority w:val="9"/>
+    <w:rsid w:val="006028C5"/>
+    <w:rPr>
+      <w:rFonts w:asciiTheme="majorHAnsi" w:eastAsiaTheme="majorEastAsia" w:hAnsiTheme="majorHAnsi" w:cstheme="majorBidi"/>
+      <w:color w:val="2F5496" w:themeColor="accent1" w:themeShade="BF"/>
+      <w:sz w:val="32"/>
+      <w:szCs w:val="32"/>
+    </w:rPr>
+  </w:style>
+  <w:style w:type="character" w:customStyle="1" w:styleId="Heading2Char">
+    <w:name w:val="Heading 2 Char"/>
+    <w:basedOn w:val="DefaultParagraphFont"/>
+    <w:link w:val="Heading2"/>
+    <w:uiPriority w:val="9"/>
+    <w:rsid w:val="00F916CD"/>
+    <w:rPr>
+      <w:rFonts w:asciiTheme="majorHAnsi" w:eastAsiaTheme="majorEastAsia" w:hAnsiTheme="majorHAnsi" w:cstheme="majorBidi"/>
+      <w:color w:val="2F5496" w:themeColor="accent1" w:themeShade="BF"/>
+      <w:sz w:val="26"/>
+      <w:szCs w:val="26"/>
     </w:rPr>
   </w:style>
 </w:styles>

</xml_diff>

<commit_message>
last small changes to readme
</commit_message>
<xml_diff>
--- a/Github-ReadMe.docx
+++ b/Github-ReadMe.docx
@@ -90,15 +90,7 @@
         <w:t>This map</w:t>
       </w:r>
       <w:r>
-        <w:t xml:space="preserve"> contains the interaction datasets which are the result of the public data extraction and </w:t>
-      </w:r>
-      <w:proofErr w:type="spellStart"/>
-      <w:r>
-        <w:t>clean up</w:t>
-      </w:r>
-      <w:proofErr w:type="spellEnd"/>
-      <w:r>
-        <w:t xml:space="preserve"> process. These contain our interaction data as well a</w:t>
+        <w:t xml:space="preserve"> contains the interaction datasets which are the result of the public data extraction and clean up process. These contain our interaction data as well a</w:t>
       </w:r>
       <w:r>
         <w:t xml:space="preserve">s the metadata per species. </w:t>
@@ -131,23 +123,7 @@
         <w:t>the full results of the network descriptive parameter calculation</w:t>
       </w:r>
       <w:r>
-        <w:t xml:space="preserve">, which was performed using the </w:t>
-      </w:r>
-      <w:proofErr w:type="spellStart"/>
-      <w:r>
-        <w:t>NetworkAnalyzer</w:t>
-      </w:r>
-      <w:proofErr w:type="spellEnd"/>
-      <w:r>
-        <w:t xml:space="preserve"> tool from </w:t>
-      </w:r>
-      <w:proofErr w:type="spellStart"/>
-      <w:r>
-        <w:t>cytoscape</w:t>
-      </w:r>
-      <w:proofErr w:type="spellEnd"/>
-      <w:r>
-        <w:t>,</w:t>
+        <w:t>, which was performed using the NetworkAnalyzer tool from cytoscape,</w:t>
       </w:r>
       <w:r>
         <w:t xml:space="preserve"> as explained in the master thesis.</w:t>
@@ -169,15 +145,7 @@
     </w:p>
     <w:p>
       <w:r>
-        <w:t xml:space="preserve">This map contains the full results of the goa analysis per species, as well as the </w:t>
-      </w:r>
-      <w:proofErr w:type="spellStart"/>
-      <w:r>
-        <w:t>summarising</w:t>
-      </w:r>
-      <w:proofErr w:type="spellEnd"/>
-      <w:r>
-        <w:t xml:space="preserve"> excel file which contains the summarized table (corresponding to table</w:t>
+        <w:t>This map contains the full results of the goa analysis per species, as well as the summarising excel file which contains the summarized table (corresponding to table</w:t>
       </w:r>
       <w:r>
         <w:t xml:space="preserve"> 06 p22)</w:t>
@@ -229,15 +197,7 @@
         <w:t>.txt</w:t>
       </w:r>
       <w:r>
-        <w:t xml:space="preserve">” file which contains the motifs which were found to be frequent by the algorithm. This file is called “translated” because we used the GO </w:t>
-      </w:r>
-      <w:proofErr w:type="spellStart"/>
-      <w:r>
-        <w:t>IDas</w:t>
-      </w:r>
-      <w:proofErr w:type="spellEnd"/>
-      <w:r>
-        <w:t xml:space="preserve">  labels that we used during the subgraph mining analysis, thus the algorithm presented the resulting motifs with these GO IDs. We used a script to translate those GO IDs to their names for interpretability.</w:t>
+        <w:t>” file which contains the motifs which were found to be frequent by the algorithm. This file is called “translated” because we used the GO IDas  labels that we used during the subgraph mining analysis, thus the algorithm presented the resulting motifs with these GO IDs. We used a script to translate those GO IDs to their names for interpretability.</w:t>
       </w:r>
     </w:p>
     <w:p>
@@ -346,15 +306,28 @@
         <w:t>,</w:t>
       </w:r>
       <w:r>
-        <w:t xml:space="preserve"> no grouping was needed to </w:t>
-      </w:r>
-      <w:proofErr w:type="spellStart"/>
-      <w:r>
-        <w:t>summarise</w:t>
-      </w:r>
-      <w:proofErr w:type="spellEnd"/>
-      <w:r>
-        <w:t xml:space="preserve"> the results.</w:t>
+        <w:t xml:space="preserve"> no grouping was needed to summarise the results.</w:t>
+      </w:r>
+    </w:p>
+    <w:p/>
+    <w:p>
+      <w:r>
+        <w:t>Furthermore, this map contains an excel file containing the table that presents number of results per analysis (corresponding to table 11 p29) as well as an excel file containing all the top 10 most frequent motifs based on their counts after the grouping step based on the first and second edge of the building edge was done.</w:t>
+      </w:r>
+      <w:r>
+        <w:t xml:space="preserve"> (corresponding to table M-U, p49-56</w:t>
+      </w:r>
+      <w:r>
+        <w:t>)</w:t>
+      </w:r>
+    </w:p>
+    <w:p/>
+    <w:p>
+      <w:r>
+        <w:t>Lastly, subgraph-grouping.ipynb is a python notebook which is an interactive python script which eases the writing process of python scripts using a cell-based input-output system (You can enter code in a cell and run it, without running the entire script, essentially allowing you to build and test your script piece by piece)</w:t>
+      </w:r>
+      <w:r>
+        <w:t>. This notebook was used to perform the grouping procedure of the subgraph mining results.</w:t>
       </w:r>
     </w:p>
     <w:p>
@@ -392,30 +365,14 @@
         <w:t xml:space="preserve">This script is used to </w:t>
       </w:r>
       <w:r>
-        <w:t xml:space="preserve">filter, clean and merge the raw interaction data that was acquired after querying </w:t>
-      </w:r>
-      <w:proofErr w:type="spellStart"/>
-      <w:r>
-        <w:t>IntAct</w:t>
-      </w:r>
-      <w:proofErr w:type="spellEnd"/>
-      <w:r>
-        <w:t xml:space="preserve">, HPIDB2.0 and PHISTO for PPIs of </w:t>
-      </w:r>
-      <w:r>
-        <w:rPr>
-          <w:i/>
-        </w:rPr>
-        <w:t xml:space="preserve">F. </w:t>
-      </w:r>
-      <w:proofErr w:type="spellStart"/>
-      <w:r>
-        <w:rPr>
-          <w:i/>
-        </w:rPr>
-        <w:t>tularensis</w:t>
-      </w:r>
-      <w:proofErr w:type="spellEnd"/>
+        <w:t xml:space="preserve">filter, clean and merge the raw interaction data that was acquired after querying IntAct, HPIDB2.0 and PHISTO for PPIs of </w:t>
+      </w:r>
+      <w:r>
+        <w:rPr>
+          <w:i/>
+        </w:rPr>
+        <w:t>F. tularensis</w:t>
+      </w:r>
       <w:r>
         <w:t xml:space="preserve">, </w:t>
       </w:r>
@@ -432,16 +389,8 @@
         <w:rPr>
           <w:i/>
         </w:rPr>
-        <w:t xml:space="preserve">Y. </w:t>
-      </w:r>
-      <w:proofErr w:type="spellStart"/>
-      <w:r>
-        <w:rPr>
-          <w:i/>
-        </w:rPr>
-        <w:t>pestis</w:t>
-      </w:r>
-      <w:proofErr w:type="spellEnd"/>
+        <w:t>Y. pestis</w:t>
+      </w:r>
       <w:r>
         <w:t>.</w:t>
       </w:r>
@@ -602,15 +551,7 @@
     </w:p>
     <w:p>
       <w:r>
-        <w:t xml:space="preserve">This script is used to tackle the </w:t>
-      </w:r>
-      <w:proofErr w:type="spellStart"/>
-      <w:r>
-        <w:t>Uniprot</w:t>
-      </w:r>
-      <w:proofErr w:type="spellEnd"/>
-      <w:r>
-        <w:t xml:space="preserve"> ID problem </w:t>
+        <w:t xml:space="preserve">This script is used to tackle the Uniprot ID problem </w:t>
       </w:r>
       <w:r>
         <w:t>(</w:t>
@@ -625,15 +566,7 @@
         <w:t xml:space="preserve">) by attempting to </w:t>
       </w:r>
       <w:r>
-        <w:t xml:space="preserve">remap the </w:t>
-      </w:r>
-      <w:proofErr w:type="spellStart"/>
-      <w:r>
-        <w:t>UniprotIDs</w:t>
-      </w:r>
-      <w:proofErr w:type="spellEnd"/>
-      <w:r>
-        <w:t xml:space="preserve"> after which the GO and IPR terms of the remapped ID are searched and, if found, were added to the interaction dataset.</w:t>
+        <w:t>remap the UniprotIDs after which the GO and IPR terms of the remapped ID are searched and, if found, were added to the interaction dataset.</w:t>
       </w:r>
     </w:p>
     <w:p>
@@ -731,31 +664,38 @@
       </w:r>
     </w:p>
     <w:p>
+      <w:r>
+        <w:rPr>
+          <w:b/>
+          <w:i/>
+        </w:rPr>
+        <w:t>Python-notebooks</w:t>
+      </w:r>
+      <w:r>
+        <w:rPr>
+          <w:i/>
+        </w:rPr>
+        <w:t>:</w:t>
+      </w:r>
+      <w:r>
+        <w:t xml:space="preserve"> contains iPython notebooks which are interactive python scripts used to ease the writing process of the python scripts</w:t>
+      </w:r>
+      <w:r>
+        <w:t>. These notebooks are the predecessors of the abovementioned final python scripts.</w:t>
+      </w:r>
       <w:bookmarkStart w:id="0" w:name="_GoBack"/>
+      <w:bookmarkEnd w:id="0"/>
+    </w:p>
+    <w:p>
       <w:r>
         <w:rPr>
           <w:b/>
           <w:i/>
         </w:rPr>
-        <w:t>Python-notebooks</w:t>
-      </w:r>
-      <w:bookmarkEnd w:id="0"/>
-      <w:r>
-        <w:rPr>
-          <w:i/>
-        </w:rPr>
-        <w:t>:</w:t>
-      </w:r>
-      <w:r>
-        <w:t xml:space="preserve"> contains </w:t>
-      </w:r>
-      <w:proofErr w:type="spellStart"/>
-      <w:r>
-        <w:t>iPython</w:t>
-      </w:r>
-      <w:proofErr w:type="spellEnd"/>
-      <w:r>
-        <w:t xml:space="preserve"> notebooks which are interactive python scripts used to ease the writing process of the python scripts</w:t>
+        <w:t>_ipynb_checkpoints</w:t>
+      </w:r>
+      <w:r>
+        <w:t>: linked with the python-notebooks (contain saves?)</w:t>
       </w:r>
     </w:p>
     <w:p>
@@ -764,55 +704,10 @@
           <w:b/>
           <w:i/>
         </w:rPr>
-        <w:t>_</w:t>
-      </w:r>
-      <w:proofErr w:type="spellStart"/>
-      <w:r>
-        <w:rPr>
-          <w:b/>
-          <w:i/>
-        </w:rPr>
-        <w:t>ipynb_checkpoints</w:t>
-      </w:r>
-      <w:proofErr w:type="spellEnd"/>
-      <w:r>
-        <w:t>: linked with the python-notebooks (contain saves?)</w:t>
-      </w:r>
-    </w:p>
-    <w:p>
-      <w:r>
-        <w:rPr>
-          <w:b/>
-          <w:i/>
-        </w:rPr>
-        <w:t>.</w:t>
-      </w:r>
-      <w:proofErr w:type="spellStart"/>
-      <w:r>
-        <w:rPr>
-          <w:b/>
-          <w:i/>
-        </w:rPr>
-        <w:t>gitignore</w:t>
-      </w:r>
-      <w:proofErr w:type="spellEnd"/>
-      <w:r>
-        <w:rPr>
-          <w:b/>
-          <w:i/>
-        </w:rPr>
-        <w:t>:</w:t>
-      </w:r>
-      <w:r>
-        <w:t xml:space="preserve"> determines which files of the local copy (on </w:t>
-      </w:r>
-      <w:proofErr w:type="spellStart"/>
-      <w:r>
-        <w:t>my</w:t>
-      </w:r>
-      <w:proofErr w:type="spellEnd"/>
-      <w:r>
-        <w:t xml:space="preserve"> pc) of this repository can be ignored during synchronization.</w:t>
+        <w:t>.gitignore:</w:t>
+      </w:r>
+      <w:r>
+        <w:t xml:space="preserve"> determines which files of the local copy (on my pc) of this repository can be ignored during synchronization.</w:t>
       </w:r>
     </w:p>
     <w:sectPr>

</xml_diff>